<commit_message>
mrd_508_rec-flow-police-contact: added police contact to rec flow
</commit_message>
<xml_diff>
--- a/out_template.docx
+++ b/out_template.docx
@@ -157,23 +157,7 @@
           <w:rFonts w:ascii="Arial" w:hAnsi="Arial" w:cs="Arial"/>
           <w:color w:val="800080"/>
         </w:rPr>
-        <w:t>Sensitive information must be submitted as a separate document where there are concerns regarding disclosure. Non-disclosure information must be scanned, e-mailed and submitted as a separate document along with the Non-Disclosure Application Form (</w:t>
-      </w:r>
-      <w:proofErr w:type="gramStart"/>
-      <w:r>
-        <w:rPr>
-          <w:rFonts w:ascii="Arial" w:hAnsi="Arial" w:cs="Arial"/>
-          <w:color w:val="800080"/>
-        </w:rPr>
-        <w:t>Annex A Pro-forma</w:t>
-      </w:r>
-      <w:proofErr w:type="gramEnd"/>
-      <w:r>
-        <w:rPr>
-          <w:rFonts w:ascii="Arial" w:hAnsi="Arial" w:cs="Arial"/>
-          <w:color w:val="800080"/>
-        </w:rPr>
-        <w:t xml:space="preserve"> – attached to PI14/2016).</w:t>
+        <w:t>Sensitive information must be submitted as a separate document where there are concerns regarding disclosure. Non-disclosure information must be scanned, e-mailed and submitted as a separate document along with the Non-Disclosure Application Form (Annex A Pro-forma – attached to PI14/2016).</w:t>
       </w:r>
     </w:p>
     <w:p>
@@ -428,25 +412,7 @@
           <w:b/>
           <w:color w:val="800080"/>
         </w:rPr>
-        <w:t xml:space="preserve">this an </w:t>
-      </w:r>
-      <w:proofErr w:type="gramStart"/>
-      <w:r>
-        <w:rPr>
-          <w:rFonts w:ascii="Arial" w:hAnsi="Arial" w:cs="Arial"/>
-          <w:b/>
-          <w:color w:val="800080"/>
-        </w:rPr>
-        <w:t>Emergency</w:t>
-      </w:r>
-      <w:proofErr w:type="gramEnd"/>
-      <w:r>
-        <w:rPr>
-          <w:rFonts w:ascii="Arial" w:hAnsi="Arial" w:cs="Arial"/>
-          <w:b/>
-          <w:color w:val="800080"/>
-        </w:rPr>
-        <w:t xml:space="preserve"> recall</w:t>
+        <w:t>this an Emergency recall</w:t>
       </w:r>
       <w:r>
         <w:rPr>
@@ -932,18 +898,8 @@
           <w:b/>
           <w:color w:val="800080"/>
         </w:rPr>
-        <w:t>entence (Criminal Justice Act 2003, Powers of Criminal Courts (sentencing) ACT 2000, Crime &amp; Disorder Act 1998</w:t>
-      </w:r>
-      <w:proofErr w:type="gramStart"/>
-      <w:r>
-        <w:rPr>
-          <w:rFonts w:ascii="Arial" w:hAnsi="Arial" w:cs="Arial"/>
-          <w:b/>
-          <w:color w:val="800080"/>
-        </w:rPr>
-        <w:t>);</w:t>
-      </w:r>
-      <w:proofErr w:type="gramEnd"/>
+        <w:t>entence (Criminal Justice Act 2003, Powers of Criminal Courts (sentencing) ACT 2000, Crime &amp; Disorder Act 1998);</w:t>
+      </w:r>
     </w:p>
     <w:p>
       <w:pPr>
@@ -1796,25 +1752,7 @@
           <w:sz w:val="20"/>
           <w:szCs w:val="20"/>
         </w:rPr>
-        <w:t>(</w:t>
-      </w:r>
-      <w:proofErr w:type="gramStart"/>
-      <w:r>
-        <w:rPr>
-          <w:rFonts w:ascii="Arial" w:hAnsi="Arial" w:cs="Arial"/>
-          <w:sz w:val="20"/>
-          <w:szCs w:val="20"/>
-        </w:rPr>
-        <w:t>including</w:t>
-      </w:r>
-      <w:proofErr w:type="gramEnd"/>
-      <w:r>
-        <w:rPr>
-          <w:rFonts w:ascii="Arial" w:hAnsi="Arial" w:cs="Arial"/>
-          <w:sz w:val="20"/>
-          <w:szCs w:val="20"/>
-        </w:rPr>
-        <w:t xml:space="preserve"> British Sign Language)</w:t>
+        <w:t>(including British Sign Language)</w:t>
       </w:r>
       <w:r>
         <w:rPr>
@@ -3490,7 +3428,7 @@
           <w:rFonts w:ascii="Arial" w:hAnsi="Arial" w:cs="Arial"/>
           <w:noProof/>
         </w:rPr>
-        <w:t>Police Custody</w:t>
+        <w:t>Prison Custody</w:t>
       </w:r>
       <w:r>
         <w:rPr>
@@ -4088,7 +4026,7 @@
           <w:rFonts w:ascii="Arial" w:hAnsi="Arial" w:cs="Arial"/>
           <w:noProof/>
         </w:rPr>
-        <w:t>Has arrest issues</w:t>
+        <w:t>Arrest issue details</w:t>
       </w:r>
       <w:r>
         <w:rPr>
@@ -4204,13 +4142,10 @@
           <w:right w:val="single" w:sz="4" w:space="4" w:color="auto"/>
         </w:pBdr>
         <w:tabs>
-          <w:tab w:val="left" w:pos="2880"/>
-          <w:tab w:val="left" w:pos="4650"/>
-        </w:tabs>
-        <w:spacing w:line="360" w:lineRule="auto"/>
-        <w:rPr>
-          <w:rFonts w:ascii="Arial" w:hAnsi="Arial" w:cs="Arial"/>
-          <w:b/>
+          <w:tab w:val="num" w:pos="900"/>
+        </w:tabs>
+        <w:rPr>
+          <w:rFonts w:ascii="Arial" w:hAnsi="Arial" w:cs="Arial"/>
         </w:rPr>
       </w:pPr>
       <w:r>
@@ -4220,13 +4155,6 @@
           <w:color w:val="800080"/>
         </w:rPr>
         <w:t xml:space="preserve">Police single point of contact name: </w:t>
-      </w:r>
-      <w:r>
-        <w:rPr>
-          <w:rFonts w:ascii="Arial" w:hAnsi="Arial" w:cs="Arial"/>
-          <w:b/>
-        </w:rPr>
-        <w:tab/>
       </w:r>
       <w:r>
         <w:rPr>
@@ -4237,7 +4165,8 @@
             <w:name w:val=""/>
             <w:enabled/>
             <w:calcOnExit w:val="0"/>
-            <w:statusText w:type="text" w:val="date of original offence"/>
+            <w:helpText w:type="text" w:val="Include details of other breaches of licence, whether offender complied/engaged/participated in supervision process, attended/completed progs, worked to achieve sentence plan objectives? How responded to previous periods of supervision generally"/>
+            <w:statusText w:type="text" w:val="23. how has the offender responded to supervision to date?"/>
             <w:textInput/>
           </w:ffData>
         </w:fldChar>
@@ -4264,28 +4193,7 @@
           <w:rFonts w:ascii="Arial" w:hAnsi="Arial" w:cs="Arial"/>
           <w:noProof/>
         </w:rPr>
-        <w:t> </w:t>
-      </w:r>
-      <w:r>
-        <w:rPr>
-          <w:rFonts w:ascii="Arial" w:hAnsi="Arial" w:cs="Arial"/>
-          <w:noProof/>
-        </w:rPr>
-        <w:t> </w:t>
-      </w:r>
-      <w:r>
-        <w:rPr>
-          <w:rFonts w:ascii="Arial" w:hAnsi="Arial" w:cs="Arial"/>
-          <w:noProof/>
-        </w:rPr>
-        <w:t> </w:t>
-      </w:r>
-      <w:r>
-        <w:rPr>
-          <w:rFonts w:ascii="Arial" w:hAnsi="Arial" w:cs="Arial"/>
-          <w:noProof/>
-        </w:rPr>
-        <w:t> </w:t>
+        <w:t>Thomas Magnum</w:t>
       </w:r>
       <w:r>
         <w:rPr>
@@ -4336,20 +4244,14 @@
       <w:r>
         <w:rPr>
           <w:rFonts w:ascii="Arial" w:hAnsi="Arial" w:cs="Arial"/>
-          <w:b/>
-        </w:rPr>
-        <w:tab/>
-      </w:r>
-      <w:r>
-        <w:rPr>
-          <w:rFonts w:ascii="Arial" w:hAnsi="Arial" w:cs="Arial"/>
         </w:rPr>
         <w:fldChar w:fldCharType="begin">
           <w:ffData>
             <w:name w:val=""/>
             <w:enabled/>
             <w:calcOnExit w:val="0"/>
-            <w:statusText w:type="text" w:val="date of sentence"/>
+            <w:helpText w:type="text" w:val="Include details of other breaches of licence, whether offender complied/engaged/participated in supervision process, attended/completed progs, worked to achieve sentence plan objectives? How responded to previous periods of supervision generally"/>
+            <w:statusText w:type="text" w:val="23. how has the offender responded to supervision to date?"/>
             <w:textInput/>
           </w:ffData>
         </w:fldChar>
@@ -4376,28 +4278,7 @@
           <w:rFonts w:ascii="Arial" w:hAnsi="Arial" w:cs="Arial"/>
           <w:noProof/>
         </w:rPr>
-        <w:t> </w:t>
-      </w:r>
-      <w:r>
-        <w:rPr>
-          <w:rFonts w:ascii="Arial" w:hAnsi="Arial" w:cs="Arial"/>
-          <w:noProof/>
-        </w:rPr>
-        <w:t> </w:t>
-      </w:r>
-      <w:r>
-        <w:rPr>
-          <w:rFonts w:ascii="Arial" w:hAnsi="Arial" w:cs="Arial"/>
-          <w:noProof/>
-        </w:rPr>
-        <w:t> </w:t>
-      </w:r>
-      <w:r>
-        <w:rPr>
-          <w:rFonts w:ascii="Arial" w:hAnsi="Arial" w:cs="Arial"/>
-          <w:noProof/>
-        </w:rPr>
-        <w:t> </w:t>
+        <w:t>555-0100</w:t>
       </w:r>
       <w:r>
         <w:rPr>
@@ -4411,6 +4292,20 @@
           <w:rFonts w:ascii="Arial" w:hAnsi="Arial" w:cs="Arial"/>
         </w:rPr>
         <w:fldChar w:fldCharType="end"/>
+      </w:r>
+      <w:r>
+        <w:rPr>
+          <w:rFonts w:ascii="Arial" w:hAnsi="Arial" w:cs="Arial"/>
+          <w:b/>
+        </w:rPr>
+        <w:tab/>
+      </w:r>
+      <w:r>
+        <w:rPr>
+          <w:rFonts w:ascii="Arial" w:hAnsi="Arial" w:cs="Arial"/>
+          <w:b/>
+        </w:rPr>
+        <w:t xml:space="preserve"> </w:t>
       </w:r>
     </w:p>
     <w:p>
@@ -4444,7 +4339,7 @@
           <w:rFonts w:ascii="Arial" w:hAnsi="Arial" w:cs="Arial"/>
           <w:b/>
         </w:rPr>
-        <w:tab/>
+        <w:t xml:space="preserve"> </w:t>
       </w:r>
       <w:r>
         <w:rPr>
@@ -4455,7 +4350,8 @@
             <w:name w:val=""/>
             <w:enabled/>
             <w:calcOnExit w:val="0"/>
-            <w:statusText w:type="text" w:val="length of sentence"/>
+            <w:helpText w:type="text" w:val="Include details of other breaches of licence, whether offender complied/engaged/participated in supervision process, attended/completed progs, worked to achieve sentence plan objectives? How responded to previous periods of supervision generally"/>
+            <w:statusText w:type="text" w:val="23. how has the offender responded to supervision to date?"/>
             <w:textInput/>
           </w:ffData>
         </w:fldChar>
@@ -4482,28 +4378,7 @@
           <w:rFonts w:ascii="Arial" w:hAnsi="Arial" w:cs="Arial"/>
           <w:noProof/>
         </w:rPr>
-        <w:t> </w:t>
-      </w:r>
-      <w:r>
-        <w:rPr>
-          <w:rFonts w:ascii="Arial" w:hAnsi="Arial" w:cs="Arial"/>
-          <w:noProof/>
-        </w:rPr>
-        <w:t> </w:t>
-      </w:r>
-      <w:r>
-        <w:rPr>
-          <w:rFonts w:ascii="Arial" w:hAnsi="Arial" w:cs="Arial"/>
-          <w:noProof/>
-        </w:rPr>
-        <w:t> </w:t>
-      </w:r>
-      <w:r>
-        <w:rPr>
-          <w:rFonts w:ascii="Arial" w:hAnsi="Arial" w:cs="Arial"/>
-          <w:noProof/>
-        </w:rPr>
-        <w:t> </w:t>
+        <w:t>555-0199</w:t>
       </w:r>
       <w:r>
         <w:rPr>
@@ -4557,20 +4432,14 @@
       <w:r>
         <w:rPr>
           <w:rFonts w:ascii="Arial" w:hAnsi="Arial" w:cs="Arial"/>
-          <w:b/>
-        </w:rPr>
-        <w:tab/>
-      </w:r>
-      <w:r>
-        <w:rPr>
-          <w:rFonts w:ascii="Arial" w:hAnsi="Arial" w:cs="Arial"/>
         </w:rPr>
         <w:fldChar w:fldCharType="begin">
           <w:ffData>
             <w:name w:val=""/>
             <w:enabled/>
             <w:calcOnExit w:val="0"/>
-            <w:statusText w:type="text" w:val="licence expiry date"/>
+            <w:helpText w:type="text" w:val="Include details of other breaches of licence, whether offender complied/engaged/participated in supervision process, attended/completed progs, worked to achieve sentence plan objectives? How responded to previous periods of supervision generally"/>
+            <w:statusText w:type="text" w:val="23. how has the offender responded to supervision to date?"/>
             <w:textInput/>
           </w:ffData>
         </w:fldChar>
@@ -4597,28 +4466,7 @@
           <w:rFonts w:ascii="Arial" w:hAnsi="Arial" w:cs="Arial"/>
           <w:noProof/>
         </w:rPr>
-        <w:t> </w:t>
-      </w:r>
-      <w:r>
-        <w:rPr>
-          <w:rFonts w:ascii="Arial" w:hAnsi="Arial" w:cs="Arial"/>
-          <w:noProof/>
-        </w:rPr>
-        <w:t> </w:t>
-      </w:r>
-      <w:r>
-        <w:rPr>
-          <w:rFonts w:ascii="Arial" w:hAnsi="Arial" w:cs="Arial"/>
-          <w:noProof/>
-        </w:rPr>
-        <w:t> </w:t>
-      </w:r>
-      <w:r>
-        <w:rPr>
-          <w:rFonts w:ascii="Arial" w:hAnsi="Arial" w:cs="Arial"/>
-          <w:noProof/>
-        </w:rPr>
-        <w:t> </w:t>
+        <w:t>thomas.magnum@gmail.com</w:t>
       </w:r>
       <w:r>
         <w:rPr>
@@ -5987,7 +5835,7 @@
           <w:bCs/>
           <w:noProof/>
         </w:rPr>
-        <w:t>N/A</w:t>
+        <w:t>Yes</w:t>
       </w:r>
       <w:r>
         <w:rPr>
@@ -6501,7 +6349,7 @@
           <w:bCs/>
           <w:noProof/>
         </w:rPr>
-        <w:t>25 August 2022</w:t>
+        <w:t>26 August 2022</w:t>
       </w:r>
       <w:r>
         <w:rPr>
@@ -7309,8 +7157,6 @@
               </w:rPr>
               <w:t>✓</w:t>
             </w:r>
-            <w:proofErr w:type="spellStart"/>
-            <w:proofErr w:type="spellEnd"/>
           </w:p>
         </w:tc>
       </w:tr>
@@ -7354,10 +7200,8 @@
                 <w:rFonts w:ascii="Arial" w:hAnsi="Arial" w:cs="Arial"/>
                 <w:bCs/>
               </w:rPr>
-              <w:t>✓</w:t>
+              <w:t/>
             </w:r>
-            <w:proofErr w:type="spellStart"/>
-            <w:proofErr w:type="spellEnd"/>
           </w:p>
         </w:tc>
       </w:tr>
@@ -7401,10 +7245,8 @@
                 <w:rFonts w:ascii="Arial" w:hAnsi="Arial" w:cs="Arial"/>
                 <w:bCs/>
               </w:rPr>
-              <w:t>✓</w:t>
+              <w:t/>
             </w:r>
-            <w:proofErr w:type="spellStart"/>
-            <w:proofErr w:type="spellEnd"/>
           </w:p>
         </w:tc>
       </w:tr>
@@ -7448,10 +7290,8 @@
                 <w:rFonts w:ascii="Arial" w:hAnsi="Arial" w:cs="Arial"/>
                 <w:bCs/>
               </w:rPr>
-              <w:t>✓</w:t>
+              <w:t/>
             </w:r>
-            <w:proofErr w:type="spellStart"/>
-            <w:proofErr w:type="spellEnd"/>
           </w:p>
         </w:tc>
       </w:tr>
@@ -7497,8 +7337,6 @@
               </w:rPr>
               <w:t/>
             </w:r>
-            <w:proofErr w:type="spellStart"/>
-            <w:proofErr w:type="spellEnd"/>
           </w:p>
         </w:tc>
       </w:tr>
@@ -7542,10 +7380,8 @@
                 <w:rFonts w:ascii="Arial" w:hAnsi="Arial" w:cs="Arial"/>
                 <w:bCs/>
               </w:rPr>
-              <w:t>✓</w:t>
+              <w:t/>
             </w:r>
-            <w:proofErr w:type="spellStart"/>
-            <w:proofErr w:type="spellEnd"/>
           </w:p>
         </w:tc>
       </w:tr>
@@ -7589,10 +7425,8 @@
                 <w:rFonts w:ascii="Arial" w:hAnsi="Arial" w:cs="Arial"/>
                 <w:bCs/>
               </w:rPr>
-              <w:t>✓</w:t>
+              <w:t/>
             </w:r>
-            <w:proofErr w:type="spellStart"/>
-            <w:proofErr w:type="spellEnd"/>
           </w:p>
         </w:tc>
       </w:tr>
@@ -8195,7 +8029,7 @@
           <w:rFonts w:ascii="Arial" w:hAnsi="Arial" w:cs="Arial"/>
           <w:noProof/>
         </w:rPr>
-        <w:t>They did not respond well</w:t>
+        <w:t>They have not responded well</w:t>
       </w:r>
       <w:r>
         <w:rPr>
@@ -8722,25 +8556,7 @@
                 <w:b/>
                 <w:color w:val="800080"/>
               </w:rPr>
-              <w:t>Referral to multi-disciplinary teams (</w:t>
-            </w:r>
-            <w:proofErr w:type="gramStart"/>
-            <w:r>
-              <w:rPr>
-                <w:rFonts w:ascii="Arial" w:hAnsi="Arial" w:cs="Arial"/>
-                <w:b/>
-                <w:color w:val="800080"/>
-              </w:rPr>
-              <w:t>e.g.</w:t>
-            </w:r>
-            <w:proofErr w:type="gramEnd"/>
-            <w:r>
-              <w:rPr>
-                <w:rFonts w:ascii="Arial" w:hAnsi="Arial" w:cs="Arial"/>
-                <w:b/>
-                <w:color w:val="800080"/>
-              </w:rPr>
-              <w:t xml:space="preserve"> IOM, MAPPA, Gangs Unit)</w:t>
+              <w:t>Referral to multi-disciplinary teams (e.g. IOM, MAPPA, Gangs Unit)</w:t>
             </w:r>
           </w:p>
         </w:tc>
@@ -9465,25 +9281,7 @@
           <w:b/>
           <w:color w:val="800080"/>
         </w:rPr>
-        <w:t xml:space="preserve">The offender is suitable for FTR if the identified risks can be safely managed in the community at the end of the fixed term period.  In your assessment </w:t>
-      </w:r>
-      <w:proofErr w:type="gramStart"/>
-      <w:r>
-        <w:rPr>
-          <w:rFonts w:ascii="Arial" w:hAnsi="Arial" w:cs="Arial"/>
-          <w:b/>
-          <w:color w:val="800080"/>
-        </w:rPr>
-        <w:t>about  the</w:t>
-      </w:r>
-      <w:proofErr w:type="gramEnd"/>
-      <w:r>
-        <w:rPr>
-          <w:rFonts w:ascii="Arial" w:hAnsi="Arial" w:cs="Arial"/>
-          <w:b/>
-          <w:color w:val="800080"/>
-        </w:rPr>
-        <w:t xml:space="preserve"> offender’s  suitability for an FTR, you must consider the following factors:</w:t>
+        <w:t>The offender is suitable for FTR if the identified risks can be safely managed in the community at the end of the fixed term period.  In your assessment about  the offender’s  suitability for an FTR, you must consider the following factors:</w:t>
       </w:r>
     </w:p>
     <w:p>
@@ -9513,25 +9311,7 @@
           <w:b/>
           <w:color w:val="800080"/>
         </w:rPr>
-        <w:t xml:space="preserve">- The offender’s index offence </w:t>
-      </w:r>
-      <w:proofErr w:type="gramStart"/>
-      <w:r>
-        <w:rPr>
-          <w:rFonts w:ascii="Arial" w:hAnsi="Arial" w:cs="Arial"/>
-          <w:b/>
-          <w:color w:val="800080"/>
-        </w:rPr>
-        <w:t>i.e.</w:t>
-      </w:r>
-      <w:proofErr w:type="gramEnd"/>
-      <w:r>
-        <w:rPr>
-          <w:rFonts w:ascii="Arial" w:hAnsi="Arial" w:cs="Arial"/>
-          <w:b/>
-          <w:color w:val="800080"/>
-        </w:rPr>
-        <w:t xml:space="preserve"> was it sexual or violent</w:t>
+        <w:t>- The offender’s index offence i.e. was it sexual or violent</w:t>
       </w:r>
     </w:p>
     <w:p>
@@ -10073,25 +9853,7 @@
           <w:b/>
           <w:color w:val="800080"/>
         </w:rPr>
-        <w:t xml:space="preserve">be met. Select from the options below and comment on how the offender’s behaviour meets each </w:t>
-      </w:r>
-      <w:proofErr w:type="gramStart"/>
-      <w:r>
-        <w:rPr>
-          <w:rFonts w:ascii="Arial" w:hAnsi="Arial" w:cs="Arial"/>
-          <w:b/>
-          <w:color w:val="800080"/>
-        </w:rPr>
-        <w:t>criteria</w:t>
-      </w:r>
-      <w:proofErr w:type="gramEnd"/>
-      <w:r>
-        <w:rPr>
-          <w:rFonts w:ascii="Arial" w:hAnsi="Arial" w:cs="Arial"/>
-          <w:b/>
-          <w:color w:val="800080"/>
-        </w:rPr>
-        <w:t>:</w:t>
+        <w:t>be met. Select from the options below and comment on how the offender’s behaviour meets each criteria:</w:t>
       </w:r>
     </w:p>
     <w:p>
@@ -10129,25 +9891,7 @@
           <w:b/>
           <w:color w:val="800080"/>
         </w:rPr>
-        <w:t xml:space="preserve">i) Has the offender exhibited behaviour </w:t>
-      </w:r>
-      <w:proofErr w:type="gramStart"/>
-      <w:r>
-        <w:rPr>
-          <w:rFonts w:ascii="Arial" w:hAnsi="Arial" w:cs="Arial"/>
-          <w:b/>
-          <w:color w:val="800080"/>
-        </w:rPr>
-        <w:t>similar to</w:t>
-      </w:r>
-      <w:proofErr w:type="gramEnd"/>
-      <w:r>
-        <w:rPr>
-          <w:rFonts w:ascii="Arial" w:hAnsi="Arial" w:cs="Arial"/>
-          <w:b/>
-          <w:color w:val="800080"/>
-        </w:rPr>
-        <w:t xml:space="preserve"> the circumstances surrounding the index offence; is there a causal link? </w:t>
+        <w:t xml:space="preserve">i) Has the offender exhibited behaviour similar to the circumstances surrounding the index offence; is there a causal link? </w:t>
       </w:r>
       <w:r>
         <w:rPr>
@@ -11169,32 +10913,15 @@
           <w:rFonts w:ascii="Arial" w:hAnsi="Arial" w:cs="Arial"/>
           <w:color w:val="800080"/>
         </w:rPr>
-        <w:t xml:space="preserve">Please </w:t>
-      </w:r>
-      <w:proofErr w:type="gramStart"/>
-      <w:r>
-        <w:rPr>
-          <w:rFonts w:ascii="Arial" w:hAnsi="Arial" w:cs="Arial"/>
-          <w:color w:val="800080"/>
-        </w:rPr>
-        <w:t>select</w:t>
-      </w:r>
-      <w:r>
-        <w:rPr>
-          <w:rFonts w:ascii="Arial" w:hAnsi="Arial" w:cs="Arial"/>
-          <w:b/>
-          <w:color w:val="800080"/>
-        </w:rPr>
-        <w:t xml:space="preserve">)   </w:t>
-      </w:r>
-      <w:proofErr w:type="gramEnd"/>
-      <w:r>
-        <w:rPr>
-          <w:rFonts w:ascii="Arial" w:hAnsi="Arial" w:cs="Arial"/>
-          <w:b/>
-          <w:color w:val="800080"/>
-        </w:rPr>
-        <w:t xml:space="preserve">   </w:t>
+        <w:t>Please select</w:t>
+      </w:r>
+      <w:r>
+        <w:rPr>
+          <w:rFonts w:ascii="Arial" w:hAnsi="Arial" w:cs="Arial"/>
+          <w:b/>
+          <w:color w:val="800080"/>
+        </w:rPr>
+        <w:t xml:space="preserve">)      </w:t>
       </w:r>
       <w:r>
         <w:rPr>
@@ -12330,32 +12057,15 @@
           <w:rFonts w:ascii="Arial" w:hAnsi="Arial" w:cs="Arial"/>
           <w:color w:val="800080"/>
         </w:rPr>
-        <w:t xml:space="preserve">Please </w:t>
-      </w:r>
-      <w:proofErr w:type="gramStart"/>
-      <w:r>
-        <w:rPr>
-          <w:rFonts w:ascii="Arial" w:hAnsi="Arial" w:cs="Arial"/>
-          <w:color w:val="800080"/>
-        </w:rPr>
-        <w:t>select</w:t>
-      </w:r>
-      <w:r>
-        <w:rPr>
-          <w:rFonts w:ascii="Arial" w:hAnsi="Arial" w:cs="Arial"/>
-          <w:b/>
-          <w:color w:val="800080"/>
-        </w:rPr>
-        <w:t xml:space="preserve">)   </w:t>
-      </w:r>
-      <w:proofErr w:type="gramEnd"/>
-      <w:r>
-        <w:rPr>
-          <w:rFonts w:ascii="Arial" w:hAnsi="Arial" w:cs="Arial"/>
-          <w:b/>
-          <w:color w:val="800080"/>
-        </w:rPr>
-        <w:t xml:space="preserve">  </w:t>
+        <w:t>Please select</w:t>
+      </w:r>
+      <w:r>
+        <w:rPr>
+          <w:rFonts w:ascii="Arial" w:hAnsi="Arial" w:cs="Arial"/>
+          <w:b/>
+          <w:color w:val="800080"/>
+        </w:rPr>
+        <w:t xml:space="preserve">)     </w:t>
       </w:r>
       <w:r>
         <w:rPr>
@@ -12768,23 +12478,7 @@
           <w:rFonts w:ascii="Arial" w:hAnsi="Arial" w:cs="Arial"/>
           <w:color w:val="800080"/>
         </w:rPr>
-        <w:t xml:space="preserve">offender </w:t>
-      </w:r>
-      <w:proofErr w:type="gramStart"/>
-      <w:r>
-        <w:rPr>
-          <w:rFonts w:ascii="Arial" w:hAnsi="Arial" w:cs="Arial"/>
-          <w:color w:val="800080"/>
-        </w:rPr>
-        <w:t>manager</w:t>
-      </w:r>
-      <w:proofErr w:type="gramEnd"/>
-      <w:r>
-        <w:rPr>
-          <w:rFonts w:ascii="Arial" w:hAnsi="Arial" w:cs="Arial"/>
-          <w:color w:val="800080"/>
-        </w:rPr>
-        <w:t xml:space="preserve"> and I am endorsing:</w:t>
+        <w:t>offender manager and I am endorsing:</w:t>
       </w:r>
     </w:p>
     <w:p>

</xml_diff>

<commit_message>
mrd_508_rec-flow-police-contact: added police contact to rec flow (#333)
Co-authored-by: Bill Sclater <bill.sclater@equalexperts.com>
</commit_message>
<xml_diff>
--- a/out_template.docx
+++ b/out_template.docx
@@ -157,23 +157,7 @@
           <w:rFonts w:ascii="Arial" w:hAnsi="Arial" w:cs="Arial"/>
           <w:color w:val="800080"/>
         </w:rPr>
-        <w:t>Sensitive information must be submitted as a separate document where there are concerns regarding disclosure. Non-disclosure information must be scanned, e-mailed and submitted as a separate document along with the Non-Disclosure Application Form (</w:t>
-      </w:r>
-      <w:proofErr w:type="gramStart"/>
-      <w:r>
-        <w:rPr>
-          <w:rFonts w:ascii="Arial" w:hAnsi="Arial" w:cs="Arial"/>
-          <w:color w:val="800080"/>
-        </w:rPr>
-        <w:t>Annex A Pro-forma</w:t>
-      </w:r>
-      <w:proofErr w:type="gramEnd"/>
-      <w:r>
-        <w:rPr>
-          <w:rFonts w:ascii="Arial" w:hAnsi="Arial" w:cs="Arial"/>
-          <w:color w:val="800080"/>
-        </w:rPr>
-        <w:t xml:space="preserve"> – attached to PI14/2016).</w:t>
+        <w:t>Sensitive information must be submitted as a separate document where there are concerns regarding disclosure. Non-disclosure information must be scanned, e-mailed and submitted as a separate document along with the Non-Disclosure Application Form (Annex A Pro-forma – attached to PI14/2016).</w:t>
       </w:r>
     </w:p>
     <w:p>
@@ -428,25 +412,7 @@
           <w:b/>
           <w:color w:val="800080"/>
         </w:rPr>
-        <w:t xml:space="preserve">this an </w:t>
-      </w:r>
-      <w:proofErr w:type="gramStart"/>
-      <w:r>
-        <w:rPr>
-          <w:rFonts w:ascii="Arial" w:hAnsi="Arial" w:cs="Arial"/>
-          <w:b/>
-          <w:color w:val="800080"/>
-        </w:rPr>
-        <w:t>Emergency</w:t>
-      </w:r>
-      <w:proofErr w:type="gramEnd"/>
-      <w:r>
-        <w:rPr>
-          <w:rFonts w:ascii="Arial" w:hAnsi="Arial" w:cs="Arial"/>
-          <w:b/>
-          <w:color w:val="800080"/>
-        </w:rPr>
-        <w:t xml:space="preserve"> recall</w:t>
+        <w:t>this an Emergency recall</w:t>
       </w:r>
       <w:r>
         <w:rPr>
@@ -932,18 +898,8 @@
           <w:b/>
           <w:color w:val="800080"/>
         </w:rPr>
-        <w:t>entence (Criminal Justice Act 2003, Powers of Criminal Courts (sentencing) ACT 2000, Crime &amp; Disorder Act 1998</w:t>
-      </w:r>
-      <w:proofErr w:type="gramStart"/>
-      <w:r>
-        <w:rPr>
-          <w:rFonts w:ascii="Arial" w:hAnsi="Arial" w:cs="Arial"/>
-          <w:b/>
-          <w:color w:val="800080"/>
-        </w:rPr>
-        <w:t>);</w:t>
-      </w:r>
-      <w:proofErr w:type="gramEnd"/>
+        <w:t>entence (Criminal Justice Act 2003, Powers of Criminal Courts (sentencing) ACT 2000, Crime &amp; Disorder Act 1998);</w:t>
+      </w:r>
     </w:p>
     <w:p>
       <w:pPr>
@@ -1796,25 +1752,7 @@
           <w:sz w:val="20"/>
           <w:szCs w:val="20"/>
         </w:rPr>
-        <w:t>(</w:t>
-      </w:r>
-      <w:proofErr w:type="gramStart"/>
-      <w:r>
-        <w:rPr>
-          <w:rFonts w:ascii="Arial" w:hAnsi="Arial" w:cs="Arial"/>
-          <w:sz w:val="20"/>
-          <w:szCs w:val="20"/>
-        </w:rPr>
-        <w:t>including</w:t>
-      </w:r>
-      <w:proofErr w:type="gramEnd"/>
-      <w:r>
-        <w:rPr>
-          <w:rFonts w:ascii="Arial" w:hAnsi="Arial" w:cs="Arial"/>
-          <w:sz w:val="20"/>
-          <w:szCs w:val="20"/>
-        </w:rPr>
-        <w:t xml:space="preserve"> British Sign Language)</w:t>
+        <w:t>(including British Sign Language)</w:t>
       </w:r>
       <w:r>
         <w:rPr>
@@ -3490,7 +3428,7 @@
           <w:rFonts w:ascii="Arial" w:hAnsi="Arial" w:cs="Arial"/>
           <w:noProof/>
         </w:rPr>
-        <w:t>Police Custody</w:t>
+        <w:t>Prison Custody</w:t>
       </w:r>
       <w:r>
         <w:rPr>
@@ -4088,7 +4026,7 @@
           <w:rFonts w:ascii="Arial" w:hAnsi="Arial" w:cs="Arial"/>
           <w:noProof/>
         </w:rPr>
-        <w:t>Has arrest issues</w:t>
+        <w:t>Arrest issue details</w:t>
       </w:r>
       <w:r>
         <w:rPr>
@@ -4204,13 +4142,10 @@
           <w:right w:val="single" w:sz="4" w:space="4" w:color="auto"/>
         </w:pBdr>
         <w:tabs>
-          <w:tab w:val="left" w:pos="2880"/>
-          <w:tab w:val="left" w:pos="4650"/>
-        </w:tabs>
-        <w:spacing w:line="360" w:lineRule="auto"/>
-        <w:rPr>
-          <w:rFonts w:ascii="Arial" w:hAnsi="Arial" w:cs="Arial"/>
-          <w:b/>
+          <w:tab w:val="num" w:pos="900"/>
+        </w:tabs>
+        <w:rPr>
+          <w:rFonts w:ascii="Arial" w:hAnsi="Arial" w:cs="Arial"/>
         </w:rPr>
       </w:pPr>
       <w:r>
@@ -4220,13 +4155,6 @@
           <w:color w:val="800080"/>
         </w:rPr>
         <w:t xml:space="preserve">Police single point of contact name: </w:t>
-      </w:r>
-      <w:r>
-        <w:rPr>
-          <w:rFonts w:ascii="Arial" w:hAnsi="Arial" w:cs="Arial"/>
-          <w:b/>
-        </w:rPr>
-        <w:tab/>
       </w:r>
       <w:r>
         <w:rPr>
@@ -4237,7 +4165,8 @@
             <w:name w:val=""/>
             <w:enabled/>
             <w:calcOnExit w:val="0"/>
-            <w:statusText w:type="text" w:val="date of original offence"/>
+            <w:helpText w:type="text" w:val="Include details of other breaches of licence, whether offender complied/engaged/participated in supervision process, attended/completed progs, worked to achieve sentence plan objectives? How responded to previous periods of supervision generally"/>
+            <w:statusText w:type="text" w:val="23. how has the offender responded to supervision to date?"/>
             <w:textInput/>
           </w:ffData>
         </w:fldChar>
@@ -4264,28 +4193,7 @@
           <w:rFonts w:ascii="Arial" w:hAnsi="Arial" w:cs="Arial"/>
           <w:noProof/>
         </w:rPr>
-        <w:t> </w:t>
-      </w:r>
-      <w:r>
-        <w:rPr>
-          <w:rFonts w:ascii="Arial" w:hAnsi="Arial" w:cs="Arial"/>
-          <w:noProof/>
-        </w:rPr>
-        <w:t> </w:t>
-      </w:r>
-      <w:r>
-        <w:rPr>
-          <w:rFonts w:ascii="Arial" w:hAnsi="Arial" w:cs="Arial"/>
-          <w:noProof/>
-        </w:rPr>
-        <w:t> </w:t>
-      </w:r>
-      <w:r>
-        <w:rPr>
-          <w:rFonts w:ascii="Arial" w:hAnsi="Arial" w:cs="Arial"/>
-          <w:noProof/>
-        </w:rPr>
-        <w:t> </w:t>
+        <w:t>Thomas Magnum</w:t>
       </w:r>
       <w:r>
         <w:rPr>
@@ -4336,20 +4244,14 @@
       <w:r>
         <w:rPr>
           <w:rFonts w:ascii="Arial" w:hAnsi="Arial" w:cs="Arial"/>
-          <w:b/>
-        </w:rPr>
-        <w:tab/>
-      </w:r>
-      <w:r>
-        <w:rPr>
-          <w:rFonts w:ascii="Arial" w:hAnsi="Arial" w:cs="Arial"/>
         </w:rPr>
         <w:fldChar w:fldCharType="begin">
           <w:ffData>
             <w:name w:val=""/>
             <w:enabled/>
             <w:calcOnExit w:val="0"/>
-            <w:statusText w:type="text" w:val="date of sentence"/>
+            <w:helpText w:type="text" w:val="Include details of other breaches of licence, whether offender complied/engaged/participated in supervision process, attended/completed progs, worked to achieve sentence plan objectives? How responded to previous periods of supervision generally"/>
+            <w:statusText w:type="text" w:val="23. how has the offender responded to supervision to date?"/>
             <w:textInput/>
           </w:ffData>
         </w:fldChar>
@@ -4376,28 +4278,7 @@
           <w:rFonts w:ascii="Arial" w:hAnsi="Arial" w:cs="Arial"/>
           <w:noProof/>
         </w:rPr>
-        <w:t> </w:t>
-      </w:r>
-      <w:r>
-        <w:rPr>
-          <w:rFonts w:ascii="Arial" w:hAnsi="Arial" w:cs="Arial"/>
-          <w:noProof/>
-        </w:rPr>
-        <w:t> </w:t>
-      </w:r>
-      <w:r>
-        <w:rPr>
-          <w:rFonts w:ascii="Arial" w:hAnsi="Arial" w:cs="Arial"/>
-          <w:noProof/>
-        </w:rPr>
-        <w:t> </w:t>
-      </w:r>
-      <w:r>
-        <w:rPr>
-          <w:rFonts w:ascii="Arial" w:hAnsi="Arial" w:cs="Arial"/>
-          <w:noProof/>
-        </w:rPr>
-        <w:t> </w:t>
+        <w:t>555-0100</w:t>
       </w:r>
       <w:r>
         <w:rPr>
@@ -4411,6 +4292,20 @@
           <w:rFonts w:ascii="Arial" w:hAnsi="Arial" w:cs="Arial"/>
         </w:rPr>
         <w:fldChar w:fldCharType="end"/>
+      </w:r>
+      <w:r>
+        <w:rPr>
+          <w:rFonts w:ascii="Arial" w:hAnsi="Arial" w:cs="Arial"/>
+          <w:b/>
+        </w:rPr>
+        <w:tab/>
+      </w:r>
+      <w:r>
+        <w:rPr>
+          <w:rFonts w:ascii="Arial" w:hAnsi="Arial" w:cs="Arial"/>
+          <w:b/>
+        </w:rPr>
+        <w:t xml:space="preserve"> </w:t>
       </w:r>
     </w:p>
     <w:p>
@@ -4444,7 +4339,7 @@
           <w:rFonts w:ascii="Arial" w:hAnsi="Arial" w:cs="Arial"/>
           <w:b/>
         </w:rPr>
-        <w:tab/>
+        <w:t xml:space="preserve"> </w:t>
       </w:r>
       <w:r>
         <w:rPr>
@@ -4455,7 +4350,8 @@
             <w:name w:val=""/>
             <w:enabled/>
             <w:calcOnExit w:val="0"/>
-            <w:statusText w:type="text" w:val="length of sentence"/>
+            <w:helpText w:type="text" w:val="Include details of other breaches of licence, whether offender complied/engaged/participated in supervision process, attended/completed progs, worked to achieve sentence plan objectives? How responded to previous periods of supervision generally"/>
+            <w:statusText w:type="text" w:val="23. how has the offender responded to supervision to date?"/>
             <w:textInput/>
           </w:ffData>
         </w:fldChar>
@@ -4482,28 +4378,7 @@
           <w:rFonts w:ascii="Arial" w:hAnsi="Arial" w:cs="Arial"/>
           <w:noProof/>
         </w:rPr>
-        <w:t> </w:t>
-      </w:r>
-      <w:r>
-        <w:rPr>
-          <w:rFonts w:ascii="Arial" w:hAnsi="Arial" w:cs="Arial"/>
-          <w:noProof/>
-        </w:rPr>
-        <w:t> </w:t>
-      </w:r>
-      <w:r>
-        <w:rPr>
-          <w:rFonts w:ascii="Arial" w:hAnsi="Arial" w:cs="Arial"/>
-          <w:noProof/>
-        </w:rPr>
-        <w:t> </w:t>
-      </w:r>
-      <w:r>
-        <w:rPr>
-          <w:rFonts w:ascii="Arial" w:hAnsi="Arial" w:cs="Arial"/>
-          <w:noProof/>
-        </w:rPr>
-        <w:t> </w:t>
+        <w:t>555-0199</w:t>
       </w:r>
       <w:r>
         <w:rPr>
@@ -4557,20 +4432,14 @@
       <w:r>
         <w:rPr>
           <w:rFonts w:ascii="Arial" w:hAnsi="Arial" w:cs="Arial"/>
-          <w:b/>
-        </w:rPr>
-        <w:tab/>
-      </w:r>
-      <w:r>
-        <w:rPr>
-          <w:rFonts w:ascii="Arial" w:hAnsi="Arial" w:cs="Arial"/>
         </w:rPr>
         <w:fldChar w:fldCharType="begin">
           <w:ffData>
             <w:name w:val=""/>
             <w:enabled/>
             <w:calcOnExit w:val="0"/>
-            <w:statusText w:type="text" w:val="licence expiry date"/>
+            <w:helpText w:type="text" w:val="Include details of other breaches of licence, whether offender complied/engaged/participated in supervision process, attended/completed progs, worked to achieve sentence plan objectives? How responded to previous periods of supervision generally"/>
+            <w:statusText w:type="text" w:val="23. how has the offender responded to supervision to date?"/>
             <w:textInput/>
           </w:ffData>
         </w:fldChar>
@@ -4597,28 +4466,7 @@
           <w:rFonts w:ascii="Arial" w:hAnsi="Arial" w:cs="Arial"/>
           <w:noProof/>
         </w:rPr>
-        <w:t> </w:t>
-      </w:r>
-      <w:r>
-        <w:rPr>
-          <w:rFonts w:ascii="Arial" w:hAnsi="Arial" w:cs="Arial"/>
-          <w:noProof/>
-        </w:rPr>
-        <w:t> </w:t>
-      </w:r>
-      <w:r>
-        <w:rPr>
-          <w:rFonts w:ascii="Arial" w:hAnsi="Arial" w:cs="Arial"/>
-          <w:noProof/>
-        </w:rPr>
-        <w:t> </w:t>
-      </w:r>
-      <w:r>
-        <w:rPr>
-          <w:rFonts w:ascii="Arial" w:hAnsi="Arial" w:cs="Arial"/>
-          <w:noProof/>
-        </w:rPr>
-        <w:t> </w:t>
+        <w:t>thomas.magnum@gmail.com</w:t>
       </w:r>
       <w:r>
         <w:rPr>
@@ -5987,7 +5835,7 @@
           <w:bCs/>
           <w:noProof/>
         </w:rPr>
-        <w:t>N/A</w:t>
+        <w:t>Yes</w:t>
       </w:r>
       <w:r>
         <w:rPr>
@@ -6501,7 +6349,7 @@
           <w:bCs/>
           <w:noProof/>
         </w:rPr>
-        <w:t>25 August 2022</w:t>
+        <w:t>26 August 2022</w:t>
       </w:r>
       <w:r>
         <w:rPr>
@@ -7309,8 +7157,6 @@
               </w:rPr>
               <w:t>✓</w:t>
             </w:r>
-            <w:proofErr w:type="spellStart"/>
-            <w:proofErr w:type="spellEnd"/>
           </w:p>
         </w:tc>
       </w:tr>
@@ -7354,10 +7200,8 @@
                 <w:rFonts w:ascii="Arial" w:hAnsi="Arial" w:cs="Arial"/>
                 <w:bCs/>
               </w:rPr>
-              <w:t>✓</w:t>
+              <w:t/>
             </w:r>
-            <w:proofErr w:type="spellStart"/>
-            <w:proofErr w:type="spellEnd"/>
           </w:p>
         </w:tc>
       </w:tr>
@@ -7401,10 +7245,8 @@
                 <w:rFonts w:ascii="Arial" w:hAnsi="Arial" w:cs="Arial"/>
                 <w:bCs/>
               </w:rPr>
-              <w:t>✓</w:t>
+              <w:t/>
             </w:r>
-            <w:proofErr w:type="spellStart"/>
-            <w:proofErr w:type="spellEnd"/>
           </w:p>
         </w:tc>
       </w:tr>
@@ -7448,10 +7290,8 @@
                 <w:rFonts w:ascii="Arial" w:hAnsi="Arial" w:cs="Arial"/>
                 <w:bCs/>
               </w:rPr>
-              <w:t>✓</w:t>
+              <w:t/>
             </w:r>
-            <w:proofErr w:type="spellStart"/>
-            <w:proofErr w:type="spellEnd"/>
           </w:p>
         </w:tc>
       </w:tr>
@@ -7497,8 +7337,6 @@
               </w:rPr>
               <w:t/>
             </w:r>
-            <w:proofErr w:type="spellStart"/>
-            <w:proofErr w:type="spellEnd"/>
           </w:p>
         </w:tc>
       </w:tr>
@@ -7542,10 +7380,8 @@
                 <w:rFonts w:ascii="Arial" w:hAnsi="Arial" w:cs="Arial"/>
                 <w:bCs/>
               </w:rPr>
-              <w:t>✓</w:t>
+              <w:t/>
             </w:r>
-            <w:proofErr w:type="spellStart"/>
-            <w:proofErr w:type="spellEnd"/>
           </w:p>
         </w:tc>
       </w:tr>
@@ -7589,10 +7425,8 @@
                 <w:rFonts w:ascii="Arial" w:hAnsi="Arial" w:cs="Arial"/>
                 <w:bCs/>
               </w:rPr>
-              <w:t>✓</w:t>
+              <w:t/>
             </w:r>
-            <w:proofErr w:type="spellStart"/>
-            <w:proofErr w:type="spellEnd"/>
           </w:p>
         </w:tc>
       </w:tr>
@@ -8195,7 +8029,7 @@
           <w:rFonts w:ascii="Arial" w:hAnsi="Arial" w:cs="Arial"/>
           <w:noProof/>
         </w:rPr>
-        <w:t>They did not respond well</w:t>
+        <w:t>They have not responded well</w:t>
       </w:r>
       <w:r>
         <w:rPr>
@@ -8722,25 +8556,7 @@
                 <w:b/>
                 <w:color w:val="800080"/>
               </w:rPr>
-              <w:t>Referral to multi-disciplinary teams (</w:t>
-            </w:r>
-            <w:proofErr w:type="gramStart"/>
-            <w:r>
-              <w:rPr>
-                <w:rFonts w:ascii="Arial" w:hAnsi="Arial" w:cs="Arial"/>
-                <w:b/>
-                <w:color w:val="800080"/>
-              </w:rPr>
-              <w:t>e.g.</w:t>
-            </w:r>
-            <w:proofErr w:type="gramEnd"/>
-            <w:r>
-              <w:rPr>
-                <w:rFonts w:ascii="Arial" w:hAnsi="Arial" w:cs="Arial"/>
-                <w:b/>
-                <w:color w:val="800080"/>
-              </w:rPr>
-              <w:t xml:space="preserve"> IOM, MAPPA, Gangs Unit)</w:t>
+              <w:t>Referral to multi-disciplinary teams (e.g. IOM, MAPPA, Gangs Unit)</w:t>
             </w:r>
           </w:p>
         </w:tc>
@@ -9465,25 +9281,7 @@
           <w:b/>
           <w:color w:val="800080"/>
         </w:rPr>
-        <w:t xml:space="preserve">The offender is suitable for FTR if the identified risks can be safely managed in the community at the end of the fixed term period.  In your assessment </w:t>
-      </w:r>
-      <w:proofErr w:type="gramStart"/>
-      <w:r>
-        <w:rPr>
-          <w:rFonts w:ascii="Arial" w:hAnsi="Arial" w:cs="Arial"/>
-          <w:b/>
-          <w:color w:val="800080"/>
-        </w:rPr>
-        <w:t>about  the</w:t>
-      </w:r>
-      <w:proofErr w:type="gramEnd"/>
-      <w:r>
-        <w:rPr>
-          <w:rFonts w:ascii="Arial" w:hAnsi="Arial" w:cs="Arial"/>
-          <w:b/>
-          <w:color w:val="800080"/>
-        </w:rPr>
-        <w:t xml:space="preserve"> offender’s  suitability for an FTR, you must consider the following factors:</w:t>
+        <w:t>The offender is suitable for FTR if the identified risks can be safely managed in the community at the end of the fixed term period.  In your assessment about  the offender’s  suitability for an FTR, you must consider the following factors:</w:t>
       </w:r>
     </w:p>
     <w:p>
@@ -9513,25 +9311,7 @@
           <w:b/>
           <w:color w:val="800080"/>
         </w:rPr>
-        <w:t xml:space="preserve">- The offender’s index offence </w:t>
-      </w:r>
-      <w:proofErr w:type="gramStart"/>
-      <w:r>
-        <w:rPr>
-          <w:rFonts w:ascii="Arial" w:hAnsi="Arial" w:cs="Arial"/>
-          <w:b/>
-          <w:color w:val="800080"/>
-        </w:rPr>
-        <w:t>i.e.</w:t>
-      </w:r>
-      <w:proofErr w:type="gramEnd"/>
-      <w:r>
-        <w:rPr>
-          <w:rFonts w:ascii="Arial" w:hAnsi="Arial" w:cs="Arial"/>
-          <w:b/>
-          <w:color w:val="800080"/>
-        </w:rPr>
-        <w:t xml:space="preserve"> was it sexual or violent</w:t>
+        <w:t>- The offender’s index offence i.e. was it sexual or violent</w:t>
       </w:r>
     </w:p>
     <w:p>
@@ -10073,25 +9853,7 @@
           <w:b/>
           <w:color w:val="800080"/>
         </w:rPr>
-        <w:t xml:space="preserve">be met. Select from the options below and comment on how the offender’s behaviour meets each </w:t>
-      </w:r>
-      <w:proofErr w:type="gramStart"/>
-      <w:r>
-        <w:rPr>
-          <w:rFonts w:ascii="Arial" w:hAnsi="Arial" w:cs="Arial"/>
-          <w:b/>
-          <w:color w:val="800080"/>
-        </w:rPr>
-        <w:t>criteria</w:t>
-      </w:r>
-      <w:proofErr w:type="gramEnd"/>
-      <w:r>
-        <w:rPr>
-          <w:rFonts w:ascii="Arial" w:hAnsi="Arial" w:cs="Arial"/>
-          <w:b/>
-          <w:color w:val="800080"/>
-        </w:rPr>
-        <w:t>:</w:t>
+        <w:t>be met. Select from the options below and comment on how the offender’s behaviour meets each criteria:</w:t>
       </w:r>
     </w:p>
     <w:p>
@@ -10129,25 +9891,7 @@
           <w:b/>
           <w:color w:val="800080"/>
         </w:rPr>
-        <w:t xml:space="preserve">i) Has the offender exhibited behaviour </w:t>
-      </w:r>
-      <w:proofErr w:type="gramStart"/>
-      <w:r>
-        <w:rPr>
-          <w:rFonts w:ascii="Arial" w:hAnsi="Arial" w:cs="Arial"/>
-          <w:b/>
-          <w:color w:val="800080"/>
-        </w:rPr>
-        <w:t>similar to</w:t>
-      </w:r>
-      <w:proofErr w:type="gramEnd"/>
-      <w:r>
-        <w:rPr>
-          <w:rFonts w:ascii="Arial" w:hAnsi="Arial" w:cs="Arial"/>
-          <w:b/>
-          <w:color w:val="800080"/>
-        </w:rPr>
-        <w:t xml:space="preserve"> the circumstances surrounding the index offence; is there a causal link? </w:t>
+        <w:t xml:space="preserve">i) Has the offender exhibited behaviour similar to the circumstances surrounding the index offence; is there a causal link? </w:t>
       </w:r>
       <w:r>
         <w:rPr>
@@ -11169,32 +10913,15 @@
           <w:rFonts w:ascii="Arial" w:hAnsi="Arial" w:cs="Arial"/>
           <w:color w:val="800080"/>
         </w:rPr>
-        <w:t xml:space="preserve">Please </w:t>
-      </w:r>
-      <w:proofErr w:type="gramStart"/>
-      <w:r>
-        <w:rPr>
-          <w:rFonts w:ascii="Arial" w:hAnsi="Arial" w:cs="Arial"/>
-          <w:color w:val="800080"/>
-        </w:rPr>
-        <w:t>select</w:t>
-      </w:r>
-      <w:r>
-        <w:rPr>
-          <w:rFonts w:ascii="Arial" w:hAnsi="Arial" w:cs="Arial"/>
-          <w:b/>
-          <w:color w:val="800080"/>
-        </w:rPr>
-        <w:t xml:space="preserve">)   </w:t>
-      </w:r>
-      <w:proofErr w:type="gramEnd"/>
-      <w:r>
-        <w:rPr>
-          <w:rFonts w:ascii="Arial" w:hAnsi="Arial" w:cs="Arial"/>
-          <w:b/>
-          <w:color w:val="800080"/>
-        </w:rPr>
-        <w:t xml:space="preserve">   </w:t>
+        <w:t>Please select</w:t>
+      </w:r>
+      <w:r>
+        <w:rPr>
+          <w:rFonts w:ascii="Arial" w:hAnsi="Arial" w:cs="Arial"/>
+          <w:b/>
+          <w:color w:val="800080"/>
+        </w:rPr>
+        <w:t xml:space="preserve">)      </w:t>
       </w:r>
       <w:r>
         <w:rPr>
@@ -12330,32 +12057,15 @@
           <w:rFonts w:ascii="Arial" w:hAnsi="Arial" w:cs="Arial"/>
           <w:color w:val="800080"/>
         </w:rPr>
-        <w:t xml:space="preserve">Please </w:t>
-      </w:r>
-      <w:proofErr w:type="gramStart"/>
-      <w:r>
-        <w:rPr>
-          <w:rFonts w:ascii="Arial" w:hAnsi="Arial" w:cs="Arial"/>
-          <w:color w:val="800080"/>
-        </w:rPr>
-        <w:t>select</w:t>
-      </w:r>
-      <w:r>
-        <w:rPr>
-          <w:rFonts w:ascii="Arial" w:hAnsi="Arial" w:cs="Arial"/>
-          <w:b/>
-          <w:color w:val="800080"/>
-        </w:rPr>
-        <w:t xml:space="preserve">)   </w:t>
-      </w:r>
-      <w:proofErr w:type="gramEnd"/>
-      <w:r>
-        <w:rPr>
-          <w:rFonts w:ascii="Arial" w:hAnsi="Arial" w:cs="Arial"/>
-          <w:b/>
-          <w:color w:val="800080"/>
-        </w:rPr>
-        <w:t xml:space="preserve">  </w:t>
+        <w:t>Please select</w:t>
+      </w:r>
+      <w:r>
+        <w:rPr>
+          <w:rFonts w:ascii="Arial" w:hAnsi="Arial" w:cs="Arial"/>
+          <w:b/>
+          <w:color w:val="800080"/>
+        </w:rPr>
+        <w:t xml:space="preserve">)     </w:t>
       </w:r>
       <w:r>
         <w:rPr>
@@ -12768,23 +12478,7 @@
           <w:rFonts w:ascii="Arial" w:hAnsi="Arial" w:cs="Arial"/>
           <w:color w:val="800080"/>
         </w:rPr>
-        <w:t xml:space="preserve">offender </w:t>
-      </w:r>
-      <w:proofErr w:type="gramStart"/>
-      <w:r>
-        <w:rPr>
-          <w:rFonts w:ascii="Arial" w:hAnsi="Arial" w:cs="Arial"/>
-          <w:color w:val="800080"/>
-        </w:rPr>
-        <w:t>manager</w:t>
-      </w:r>
-      <w:proofErr w:type="gramEnd"/>
-      <w:r>
-        <w:rPr>
-          <w:rFonts w:ascii="Arial" w:hAnsi="Arial" w:cs="Arial"/>
-          <w:color w:val="800080"/>
-        </w:rPr>
-        <w:t xml:space="preserve"> and I am endorsing:</w:t>
+        <w:t>offender manager and I am endorsing:</w:t>
       </w:r>
     </w:p>
     <w:p>

</xml_diff>